<commit_message>
Paper ready for feedback
</commit_message>
<xml_diff>
--- a/final/WCS Paper.docx
+++ b/final/WCS Paper.docx
@@ -71,21 +71,56 @@
         <w:pStyle w:val="BodyNoIndent"/>
       </w:pPr>
       <w:r>
-        <w:rPr>
-          <w:highlight w:val="yellow"/>
-        </w:rPr>
-        <w:t>TBD</w:t>
-      </w:r>
-    </w:p>
-    <w:p>
-      <w:pPr>
-        <w:pStyle w:val="BodyNoIndent"/>
-      </w:pPr>
-    </w:p>
-    <w:p>
-      <w:pPr>
-        <w:pStyle w:val="BodyNoIndent"/>
-      </w:pPr>
+        <w:t xml:space="preserve">    </w:t>
+      </w:r>
+      <w:r>
+        <w:t xml:space="preserve">The World Color Survey (WCS) </w:t>
+      </w:r>
+      <w:r>
+        <w:t xml:space="preserve">interviewed native speakers around the </w:t>
+      </w:r>
+      <w:r>
+        <w:t>globe</w:t>
+      </w:r>
+      <w:r>
+        <w:t xml:space="preserve"> to see how </w:t>
+      </w:r>
+      <w:r>
+        <w:t>they</w:t>
+      </w:r>
+      <w:r>
+        <w:t xml:space="preserve"> interpreted </w:t>
+      </w:r>
+      <w:r>
+        <w:t>330 Munsell color chips</w:t>
+      </w:r>
+      <w:r>
+        <w:t>.</w:t>
+      </w:r>
+      <w:r>
+        <w:t xml:space="preserve"> </w:t>
+      </w:r>
+      <w:r>
+        <w:t>Established in the early 1900s, t</w:t>
+      </w:r>
+      <w:r>
+        <w:t>he Munsell color system</w:t>
+      </w:r>
+      <w:r>
+        <w:t xml:space="preserve"> has been used in many color studies</w:t>
+      </w:r>
+      <w:r>
+        <w:t xml:space="preserve">. </w:t>
+      </w:r>
+      <w:r>
+        <w:t>Our team analyzed the WCS dataset and constructed three distinct graphs:</w:t>
+      </w:r>
+      <w:r>
+        <w:t xml:space="preserve"> </w:t>
+      </w:r>
+      <w:r>
+        <w:t xml:space="preserve">word cloud, tree map and world choropleth map. </w:t>
+      </w:r>
       <w:r>
         <w:rPr>
           <w:lang w:val="en-GB"/>
@@ -312,169 +347,185 @@
           <w:noProof/>
           <w:szCs w:val="18"/>
         </w:rPr>
-        <w:t xml:space="preserve">at UC Berkeley wanted to investigate universal crosslinguistic constraints on naming colors and that color terminology systems develop in a fixed order. </w:t>
+        <w:t xml:space="preserve">at UC Berkeley wanted to investigate universal crosslinguistic constraints on naming colors and </w:t>
       </w:r>
       <w:r>
         <w:rPr>
           <w:noProof/>
           <w:szCs w:val="18"/>
         </w:rPr>
-        <w:t>WCS used 3</w:t>
+        <w:t xml:space="preserve">whether </w:t>
       </w:r>
       <w:r>
         <w:rPr>
           <w:noProof/>
           <w:szCs w:val="18"/>
         </w:rPr>
-        <w:t>3</w:t>
+        <w:t xml:space="preserve">color terminology systems develop in a fixed order. </w:t>
       </w:r>
       <w:r>
         <w:rPr>
           <w:noProof/>
           <w:szCs w:val="18"/>
         </w:rPr>
-        <w:t>0 Munsell chips of 40 equally spaced hues</w:t>
+        <w:t>WCS used 3</w:t>
       </w:r>
       <w:r>
         <w:rPr>
           <w:noProof/>
           <w:szCs w:val="18"/>
         </w:rPr>
-        <w:t>, 8</w:t>
+        <w:t>3</w:t>
       </w:r>
       <w:r>
         <w:rPr>
           <w:noProof/>
           <w:szCs w:val="18"/>
         </w:rPr>
-        <w:t xml:space="preserve"> levels of lightness </w:t>
+        <w:t>0 Munsell chips of 40 equally spaced hues</w:t>
       </w:r>
       <w:r>
         <w:rPr>
           <w:noProof/>
           <w:szCs w:val="18"/>
         </w:rPr>
-        <w:t xml:space="preserve">and 10 achromatic chips </w:t>
+        <w:t>, 8</w:t>
       </w:r>
       <w:r>
         <w:rPr>
           <w:noProof/>
           <w:szCs w:val="18"/>
         </w:rPr>
-        <w:t xml:space="preserve">to show the interviewees. Using this color palette, the team interviewed an average of 24 speakers of each of 110 unwritten languages globally. </w:t>
+        <w:t xml:space="preserve"> levels of lightness </w:t>
       </w:r>
       <w:r>
         <w:rPr>
           <w:noProof/>
           <w:szCs w:val="18"/>
         </w:rPr>
-        <w:t xml:space="preserve">These interviews were conducted on approximately 2,640 individuals in total. </w:t>
-      </w:r>
-    </w:p>
-    <w:p>
-      <w:pPr>
-        <w:pStyle w:val="Body"/>
+        <w:t xml:space="preserve">and 10 achromatic chips </w:t>
+      </w:r>
+      <w:r>
         <w:rPr>
           <w:noProof/>
           <w:szCs w:val="18"/>
         </w:rPr>
-      </w:pPr>
+        <w:t>during each interview</w:t>
+      </w:r>
       <w:r>
         <w:rPr>
           <w:noProof/>
           <w:szCs w:val="18"/>
         </w:rPr>
-        <w:t xml:space="preserve">The speakers were expected to participate in two tasks: naming task and focus task. In the naming task, the speaker was to indicate all the chips that they would call a color term t. In the focus task, the speaker was to indicate the best examples of t for each basic color term t. </w:t>
-      </w:r>
-    </w:p>
-    <w:p>
-      <w:pPr>
-        <w:pStyle w:val="Body"/>
-        <w:rPr>
-          <w:szCs w:val="18"/>
-        </w:rPr>
-      </w:pPr>
+        <w:t xml:space="preserve">. Using this color palette, the team interviewed an average of 24 speakers of each of 110 unwritten languages globally. </w:t>
+      </w:r>
       <w:r>
         <w:rPr>
           <w:noProof/>
           <w:szCs w:val="18"/>
         </w:rPr>
-        <w:t xml:space="preserve">Our team </w:t>
-      </w:r>
-      <w:r>
+        <w:t xml:space="preserve">These interviews were conducted on approximately 2,640 individuals in total. </w:t>
+      </w:r>
+    </w:p>
+    <w:p>
+      <w:pPr>
+        <w:pStyle w:val="Body"/>
         <w:rPr>
           <w:noProof/>
           <w:szCs w:val="18"/>
         </w:rPr>
-        <w:t>aims</w:t>
-      </w:r>
+      </w:pPr>
       <w:r>
         <w:rPr>
           <w:noProof/>
           <w:szCs w:val="18"/>
         </w:rPr>
-        <w:t xml:space="preserve"> to analyze this data across </w:t>
-      </w:r>
+        <w:t xml:space="preserve">The speakers were expected to participate in two tasks: naming task and focus task. In the naming task, the speaker was to indicate all the chips that they would call a color term t. In the focus task, the speaker was to indicate the best examples of t for each basic color term t. </w:t>
+      </w:r>
+    </w:p>
+    <w:p>
+      <w:pPr>
+        <w:pStyle w:val="Body"/>
+        <w:rPr>
+          <w:szCs w:val="18"/>
+        </w:rPr>
+      </w:pPr>
       <w:r>
         <w:rPr>
           <w:noProof/>
           <w:szCs w:val="18"/>
         </w:rPr>
-        <w:t xml:space="preserve">the </w:t>
+        <w:t xml:space="preserve">Our team </w:t>
       </w:r>
       <w:r>
         <w:rPr>
           <w:noProof/>
           <w:szCs w:val="18"/>
         </w:rPr>
-        <w:t>languages, geographic regions</w:t>
+        <w:t>aims</w:t>
       </w:r>
       <w:r>
         <w:rPr>
           <w:noProof/>
           <w:szCs w:val="18"/>
         </w:rPr>
-        <w:t xml:space="preserve">, </w:t>
+        <w:t xml:space="preserve"> to analyze this data across </w:t>
       </w:r>
       <w:r>
         <w:rPr>
           <w:noProof/>
           <w:szCs w:val="18"/>
         </w:rPr>
-        <w:t xml:space="preserve">and speakers to show patterns on interpretations of color. </w:t>
-      </w:r>
-    </w:p>
-    <w:p>
-      <w:pPr>
-        <w:pStyle w:val="Heading1"/>
-      </w:pPr>
-      <w:r>
-        <w:t>Related work</w:t>
-      </w:r>
-    </w:p>
-    <w:p>
-      <w:pPr>
-        <w:pStyle w:val="BodyNoIndent"/>
-      </w:pPr>
+        <w:t xml:space="preserve">the </w:t>
+      </w:r>
       <w:r>
         <w:rPr>
           <w:noProof/>
           <w:szCs w:val="18"/>
         </w:rPr>
-        <w:t xml:space="preserve">    </w:t>
+        <w:t>languages, geographic regions</w:t>
       </w:r>
       <w:r>
         <w:rPr>
           <w:noProof/>
           <w:szCs w:val="18"/>
         </w:rPr>
-        <w:t>O</w:t>
-      </w:r>
-      <w:proofErr w:type="spellStart"/>
-      <w:r>
-        <w:t>ur</w:t>
-      </w:r>
-      <w:proofErr w:type="spellEnd"/>
+        <w:t xml:space="preserve">, </w:t>
+      </w:r>
+      <w:r>
+        <w:rPr>
+          <w:noProof/>
+          <w:szCs w:val="18"/>
+        </w:rPr>
+        <w:t xml:space="preserve">and speakers to show patterns on interpretations of color. </w:t>
+      </w:r>
+    </w:p>
+    <w:p>
+      <w:pPr>
+        <w:pStyle w:val="Heading1"/>
+      </w:pPr>
+      <w:r>
+        <w:t>Related work</w:t>
+      </w:r>
+    </w:p>
+    <w:p>
+      <w:pPr>
+        <w:pStyle w:val="BodyNoIndent"/>
+      </w:pPr>
+      <w:r>
+        <w:rPr>
+          <w:noProof/>
+          <w:szCs w:val="18"/>
+        </w:rPr>
+        <w:t xml:space="preserve">    </w:t>
+      </w:r>
+      <w:r>
+        <w:rPr>
+          <w:noProof/>
+          <w:szCs w:val="18"/>
+        </w:rPr>
+        <w:t>Human</w:t>
+      </w:r>
       <w:r>
         <w:t xml:space="preserve"> perception of color is extremely subjective. What you may consider to be teal may be someone else’s dark green. The Munsell color system was developed by an art professor Albert Munsell in the early 1900s</w:t>
       </w:r>
@@ -701,10 +752,22 @@
         <w:t xml:space="preserve">. </w:t>
       </w:r>
       <w:r>
-        <w:t xml:space="preserve">They wanted to use color because physiological aspects of color vision are universal, so it would be easy to test compared with words for smells, for example. Lenneberg and Roberts studied color terms in English and Zuni, using the Munsell book of color (1942). This book mapped all color samples onto the color solid to show all human visible colors. They were the first to use the </w:t>
-      </w:r>
-      <w:r>
-        <w:t xml:space="preserve">Munsell Book of Color for the experiments. Afterwards, in 1969, the most famous example of color linguists came through in the </w:t>
+        <w:t xml:space="preserve">They wanted to use color because physiological aspects of color vision are universal, so it would be easy to test compared </w:t>
+      </w:r>
+      <w:r>
+        <w:t xml:space="preserve">with words for smells, for example. Lenneberg and Roberts studied color terms in English and Zuni, using the Munsell </w:t>
+      </w:r>
+      <w:r>
+        <w:t>B</w:t>
+      </w:r>
+      <w:r>
+        <w:t xml:space="preserve">ook of </w:t>
+      </w:r>
+      <w:r>
+        <w:t>C</w:t>
+      </w:r>
+      <w:r>
+        <w:t xml:space="preserve">olor (1942). This book mapped all color samples onto the color solid to show all human visible colors. They were the first to use the Munsell Book of Color for the experiments. Afterwards, in 1969, the most famous example of color linguists came through in the </w:t>
       </w:r>
     </w:p>
     <w:p>
@@ -864,7 +927,19 @@
         <w:t xml:space="preserve">, which contained 9 separate files. We started off with some data cleansing and pieced together the relations between various tables, as shown in Figure 2. The </w:t>
       </w:r>
       <w:r>
-        <w:t>associations between tables are shown using the highlighted terms, which are in various colors representing the unique ID in each table. We explicitly did not clean up the different language term abbreviations for each Munsell chip. For example, what we may consider to be red is “cajan23” in one language and “</w:t>
+        <w:t xml:space="preserve">associations between tables </w:t>
+      </w:r>
+      <w:r>
+        <w:t>are shown</w:t>
+      </w:r>
+      <w:r>
+        <w:t xml:space="preserve"> in various colors</w:t>
+      </w:r>
+      <w:r>
+        <w:t>,</w:t>
+      </w:r>
+      <w:r>
+        <w:t xml:space="preserve"> representing the unique ID in each table. We explicitly did not clean up the different language term abbreviations for each Munsell chip. For example, what we may consider to be red is “cajan23” in one language and “</w:t>
       </w:r>
       <w:proofErr w:type="spellStart"/>
       <w:r>
@@ -1066,7 +1141,23 @@
         <w:t xml:space="preserve">    </w:t>
       </w:r>
       <w:r>
-        <w:t xml:space="preserve">Taking learnings from the A4 journey, our team tackled three major visual interactions on our dashboard: word cloud with Munsell color palette, tree map, and choropleth map.  </w:t>
+        <w:t xml:space="preserve">Taking learnings from the A4 journey, our team tackled three major visual interactions on our dashboard: word cloud with </w:t>
+      </w:r>
+      <w:r>
+        <w:lastRenderedPageBreak/>
+        <w:t xml:space="preserve">Munsell color palette, tree map, and choropleth map. </w:t>
+      </w:r>
+      <w:r>
+        <w:t>The following sections describe in detail our motivations and implementation process</w:t>
+      </w:r>
+      <w:r>
+        <w:t>es</w:t>
+      </w:r>
+      <w:r>
+        <w:t>.</w:t>
+      </w:r>
+      <w:r>
+        <w:t xml:space="preserve"> </w:t>
       </w:r>
     </w:p>
     <w:p>
@@ -1074,7 +1165,6 @@
         <w:pStyle w:val="Heading2"/>
       </w:pPr>
       <w:r>
-        <w:lastRenderedPageBreak/>
         <w:t>Word Cloud with Munsell Color Palette</w:t>
       </w:r>
     </w:p>
@@ -1102,7 +1192,37 @@
         <w:t>classmate</w:t>
       </w:r>
       <w:r>
-        <w:t xml:space="preserve"> gave us an idea to see words with a certain number of occurrences. We decided to use a binning technique to bin the font sizes by occurrence. In other words, if our bin was 10 – 15, then terms with 10 – 15 occurrences will have a larger font than terms with 0 – 5 occurrences. In this manner, a user can see how each color is represented by native speakers around the world</w:t>
+        <w:t xml:space="preserve"> gave us an idea to see words with a certain number of occurrences. We decided to use a binning technique to bin the font sizes by occurrence. In other words, if our bin was 1</w:t>
+      </w:r>
+      <w:r>
+        <w:t>1</w:t>
+      </w:r>
+      <w:r>
+        <w:t xml:space="preserve"> – </w:t>
+      </w:r>
+      <w:r>
+        <w:t>20</w:t>
+      </w:r>
+      <w:r>
+        <w:t>, then terms with 1</w:t>
+      </w:r>
+      <w:r>
+        <w:t>1</w:t>
+      </w:r>
+      <w:r>
+        <w:t xml:space="preserve"> – </w:t>
+      </w:r>
+      <w:r>
+        <w:t>20</w:t>
+      </w:r>
+      <w:r>
+        <w:t xml:space="preserve"> occurrences will have a larger font than terms with 0 – </w:t>
+      </w:r>
+      <w:r>
+        <w:t>10</w:t>
+      </w:r>
+      <w:r>
+        <w:t xml:space="preserve"> occurrences. In this manner, a user can see how each color is represented by native speakers around the world</w:t>
       </w:r>
       <w:r>
         <w:t xml:space="preserve"> and </w:t>
@@ -1119,6 +1239,18 @@
       <w:r>
         <w:t xml:space="preserve"> </w:t>
       </w:r>
+      <w:r>
+        <w:t>We also got feedback to place the word cloud and the Munsell color chart side by side</w:t>
+      </w:r>
+      <w:r>
+        <w:t xml:space="preserve"> to make it intuitive that the graphs are unified tools. Thus, we explicitly placed them next to each other to dynamically show how the word cloud changes</w:t>
+      </w:r>
+      <w:r>
+        <w:t xml:space="preserve"> as the colors change</w:t>
+      </w:r>
+      <w:r>
+        <w:t>.</w:t>
+      </w:r>
     </w:p>
     <w:p>
       <w:pPr>
@@ -1161,6 +1293,21 @@
       <w:r>
         <w:t>This gives the user an interactive way to see how the terms change from one color cell to another.</w:t>
       </w:r>
+      <w:r>
+        <w:t xml:space="preserve"> </w:t>
+      </w:r>
+      <w:r>
+        <w:t xml:space="preserve">We also received feedback from the MVP that </w:t>
+      </w:r>
+      <w:r>
+        <w:t>emphasizing the current color is necessary</w:t>
+      </w:r>
+      <w:r>
+        <w:t xml:space="preserve"> to show</w:t>
+      </w:r>
+      <w:r>
+        <w:t xml:space="preserve">, so we explicitly have a “current color selection” that highlights the current Munsell chip. </w:t>
+      </w:r>
     </w:p>
     <w:p>
       <w:pPr>
@@ -1176,29 +1323,23 @@
         <w:pStyle w:val="Body"/>
         <w:ind w:firstLine="0"/>
       </w:pPr>
-    </w:p>
-    <w:p>
-      <w:pPr>
-        <w:pStyle w:val="Body"/>
-        <w:ind w:firstLine="0"/>
-      </w:pPr>
       <w:r>
         <w:rPr>
           <w:noProof/>
         </w:rPr>
         <w:drawing>
-          <wp:anchor distT="0" distB="0" distL="114300" distR="114300" simplePos="0" relativeHeight="251662336" behindDoc="0" locked="0" layoutInCell="1" allowOverlap="1" wp14:anchorId="54010000" wp14:editId="4B3AE17F">
+          <wp:anchor distT="0" distB="0" distL="114300" distR="114300" simplePos="0" relativeHeight="251665408" behindDoc="0" locked="0" layoutInCell="1" allowOverlap="1" wp14:anchorId="3076EEBC" wp14:editId="1D090F71">
             <wp:simplePos x="0" y="0"/>
             <wp:positionH relativeFrom="column">
-              <wp:posOffset>2263</wp:posOffset>
+              <wp:posOffset>3220</wp:posOffset>
             </wp:positionH>
             <wp:positionV relativeFrom="paragraph">
-              <wp:posOffset>74817</wp:posOffset>
+              <wp:posOffset>99811</wp:posOffset>
             </wp:positionV>
-            <wp:extent cx="2978590" cy="3992130"/>
-            <wp:effectExtent l="0" t="0" r="6350" b="0"/>
+            <wp:extent cx="2498501" cy="3136644"/>
+            <wp:effectExtent l="0" t="0" r="3810" b="635"/>
             <wp:wrapNone/>
-            <wp:docPr id="35" name="Picture 35" descr="Text, letter&#10;&#10;Description automatically generated"/>
+            <wp:docPr id="3" name="Picture 3" descr="Text&#10;&#10;Description automatically generated"/>
             <wp:cNvGraphicFramePr>
               <a:graphicFrameLocks xmlns:a="http://schemas.openxmlformats.org/drawingml/2006/main" noChangeAspect="1"/>
             </wp:cNvGraphicFramePr>
@@ -1206,7 +1347,7 @@
               <a:graphicData uri="http://schemas.openxmlformats.org/drawingml/2006/picture">
                 <pic:pic xmlns:pic="http://schemas.openxmlformats.org/drawingml/2006/picture">
                   <pic:nvPicPr>
-                    <pic:cNvPr id="35" name="Picture 35" descr="Text, letter&#10;&#10;Description automatically generated"/>
+                    <pic:cNvPr id="3" name="Picture 3" descr="Text&#10;&#10;Description automatically generated"/>
                     <pic:cNvPicPr/>
                   </pic:nvPicPr>
                   <pic:blipFill>
@@ -1218,7 +1359,7 @@
                   <pic:spPr>
                     <a:xfrm>
                       <a:off x="0" y="0"/>
-                      <a:ext cx="3030564" cy="4061789"/>
+                      <a:ext cx="2529821" cy="3175964"/>
                     </a:xfrm>
                     <a:prstGeom prst="rect">
                       <a:avLst/>
@@ -1392,6 +1533,15 @@
         <w:pStyle w:val="Body"/>
         <w:ind w:firstLine="0"/>
       </w:pPr>
+      <w:r>
+        <w:t xml:space="preserve">Figure 3. Word cloud updating as new Munsell chip color is </w:t>
+      </w:r>
+      <w:r>
+        <w:t>shown</w:t>
+      </w:r>
+      <w:r>
+        <w:t>.</w:t>
+      </w:r>
     </w:p>
     <w:p>
       <w:pPr>
@@ -1401,57 +1551,6 @@
     </w:p>
     <w:p>
       <w:pPr>
-        <w:pStyle w:val="Body"/>
-        <w:ind w:firstLine="0"/>
-      </w:pPr>
-    </w:p>
-    <w:p>
-      <w:pPr>
-        <w:pStyle w:val="Body"/>
-        <w:ind w:firstLine="0"/>
-      </w:pPr>
-    </w:p>
-    <w:p>
-      <w:pPr>
-        <w:pStyle w:val="Body"/>
-        <w:ind w:firstLine="0"/>
-      </w:pPr>
-    </w:p>
-    <w:p>
-      <w:pPr>
-        <w:pStyle w:val="Body"/>
-        <w:ind w:firstLine="0"/>
-      </w:pPr>
-    </w:p>
-    <w:p>
-      <w:pPr>
-        <w:pStyle w:val="Body"/>
-        <w:ind w:firstLine="0"/>
-      </w:pPr>
-    </w:p>
-    <w:p>
-      <w:pPr>
-        <w:pStyle w:val="Body"/>
-        <w:ind w:firstLine="0"/>
-      </w:pPr>
-      <w:r>
-        <w:t xml:space="preserve">Figure 3. Word cloud updating as new Munsell chip color is </w:t>
-      </w:r>
-      <w:r>
-        <w:t>shown</w:t>
-      </w:r>
-      <w:r>
-        <w:t>.</w:t>
-      </w:r>
-    </w:p>
-    <w:p>
-      <w:pPr>
-        <w:pStyle w:val="Body"/>
-        <w:ind w:firstLine="0"/>
-      </w:pPr>
-    </w:p>
-    <w:p>
-      <w:pPr>
         <w:pStyle w:val="Heading2"/>
       </w:pPr>
       <w:r>
@@ -1484,7 +1583,40 @@
         <w:t>in</w:t>
       </w:r>
       <w:r>
-        <w:t xml:space="preserve"> a particular language. For example, </w:t>
+        <w:t xml:space="preserve"> a particular language.</w:t>
+      </w:r>
+      <w:r>
+        <w:t xml:space="preserve"> </w:t>
+      </w:r>
+      <w:r>
+        <w:t xml:space="preserve">We </w:t>
+      </w:r>
+      <w:r>
+        <w:t xml:space="preserve">actually </w:t>
+      </w:r>
+      <w:r>
+        <w:t xml:space="preserve">got this </w:t>
+      </w:r>
+      <w:r>
+        <w:t xml:space="preserve">hierarchy </w:t>
+      </w:r>
+      <w:r>
+        <w:t xml:space="preserve">idea from </w:t>
+      </w:r>
+      <w:r>
+        <w:t>the</w:t>
+      </w:r>
+      <w:r>
+        <w:t xml:space="preserve"> MVP feedback </w:t>
+      </w:r>
+      <w:r>
+        <w:t>session</w:t>
+      </w:r>
+      <w:r>
+        <w:t xml:space="preserve">. </w:t>
+      </w:r>
+      <w:r>
+        <w:t xml:space="preserve">For example, </w:t>
       </w:r>
       <w:r>
         <w:t xml:space="preserve">as shown in Figure 4, </w:t>
@@ -1504,7 +1636,13 @@
         <w:pStyle w:val="BodyNoIndent"/>
       </w:pPr>
       <w:r>
-        <w:t xml:space="preserve">    One minor note on the tree map is that one language could show up in multiple countries. Although it may seem like we are double counting languages, the tree map is accurate to the </w:t>
+        <w:t xml:space="preserve">    One minor note </w:t>
+      </w:r>
+      <w:r>
+        <w:t>to consider is</w:t>
+      </w:r>
+      <w:r>
+        <w:t xml:space="preserve"> that one language could show up in multiple countries. Although it may seem like we are double counting languages, the tree map is accurate to the </w:t>
       </w:r>
       <w:r>
         <w:t>given</w:t>
@@ -1524,10 +1662,22 @@
         <w:t xml:space="preserve">When the user hovers over a region on the tree map, the box will be shaded a different shade of pink. </w:t>
       </w:r>
       <w:r>
-        <w:t>When the user hovers over a box, they will notice an outline of the lower level in the hierarchy. Once they click into the box and zoom in, they will notice the outlines pop and become larger.</w:t>
-      </w:r>
-      <w:r>
-        <w:t xml:space="preserve"> We wanted to create a seamless effect for the user and chose this design technique intentionally. Overall,</w:t>
+        <w:t xml:space="preserve">When the user hovers over a box, they will </w:t>
+      </w:r>
+      <w:r>
+        <w:t xml:space="preserve">also </w:t>
+      </w:r>
+      <w:r>
+        <w:t>notice an outline of the lower level in the hierarchy. Once they click into the box and zoom in, they will notice the outlines pop and become larger.</w:t>
+      </w:r>
+      <w:r>
+        <w:t xml:space="preserve"> We wanted to create a seamless effect for the user </w:t>
+      </w:r>
+      <w:r>
+        <w:t xml:space="preserve">to zoom in </w:t>
+      </w:r>
+      <w:r>
+        <w:t>and chose this design technique intentionally. Overall,</w:t>
       </w:r>
       <w:r>
         <w:t xml:space="preserve"> </w:t>
@@ -1705,10 +1855,7 @@
         <w:pStyle w:val="BodyNoIndent"/>
       </w:pPr>
       <w:r>
-        <w:t xml:space="preserve">    </w:t>
-      </w:r>
-      <w:r>
-        <w:t xml:space="preserve">Inspired by D3 designs on the web, we created a choropleth map of the world, particularly highlighting regions in which interviews were conducted. </w:t>
+        <w:t xml:space="preserve">    Inspired by D3 designs on the web, we created a choropleth map of the world, particularly highlighting regions in which interviews were conducted. </w:t>
       </w:r>
       <w:r>
         <w:t>In the WCS dataset, a CSV file shows information about the speakers, particularly their genders. We wanted to highlight the counts of females and males within each country, so we used a tooltip to highlight this information</w:t>
@@ -1737,19 +1884,43 @@
         <w:pStyle w:val="BodyNoIndent"/>
       </w:pPr>
       <w:r>
-        <w:t xml:space="preserve">    </w:t>
-      </w:r>
-      <w:r>
-        <w:t>During the MVP feedback ses</w:t>
+        <w:t xml:space="preserve">    During the MVP feedback ses</w:t>
       </w:r>
       <w:r>
         <w:t>s</w:t>
       </w:r>
       <w:r>
-        <w:t>ion, another classmate gave us an idea to integrate the tree map with the world choropleth map, described in the next section. Essentially when a user hones into a particular geographic region on the tree map, that region will also be highlighted on the world map and additional details will be shown.</w:t>
-      </w:r>
-      <w:r>
-        <w:t xml:space="preserve"> We took action on this suggestion and linked the tree map with the world map.  </w:t>
+        <w:t xml:space="preserve">ion, </w:t>
+      </w:r>
+      <w:r>
+        <w:t>one</w:t>
+      </w:r>
+      <w:r>
+        <w:t xml:space="preserve"> classmate gave us an idea to integrate the tree map with the world choropleth map. Essentially</w:t>
+      </w:r>
+      <w:r>
+        <w:t>,</w:t>
+      </w:r>
+      <w:r>
+        <w:t xml:space="preserve"> when a user hones into a particular geographic region on the tree map, that region will also be highlighted on the world map and additional details will be shown.</w:t>
+      </w:r>
+      <w:r>
+        <w:t xml:space="preserve"> We </w:t>
+      </w:r>
+      <w:r>
+        <w:t>implemented</w:t>
+      </w:r>
+      <w:r>
+        <w:t xml:space="preserve"> this suggestion and linked the tree map with the world map</w:t>
+      </w:r>
+      <w:r>
+        <w:t>. We placed them side by side to signal to the user that the two graphs are linked, similar to the Munsell color chart and word cloud</w:t>
+      </w:r>
+      <w:r>
+        <w:t xml:space="preserve"> positioning</w:t>
+      </w:r>
+      <w:r>
+        <w:t xml:space="preserve">. </w:t>
       </w:r>
     </w:p>
     <w:p>
@@ -1927,15 +2098,77 @@
         <w:pStyle w:val="BodyNoIndent"/>
       </w:pPr>
       <w:r>
-        <w:rPr>
-          <w:highlight w:val="yellow"/>
-        </w:rPr>
-        <w:t>TBD</w:t>
-      </w:r>
-    </w:p>
-    <w:p>
-      <w:pPr>
-        <w:pStyle w:val="Body"/>
+        <w:t xml:space="preserve">    </w:t>
+      </w:r>
+      <w:r>
+        <w:t xml:space="preserve">Through our interactive visualizations, we hope the audience can </w:t>
+      </w:r>
+      <w:r>
+        <w:t xml:space="preserve">understand </w:t>
+      </w:r>
+      <w:r>
+        <w:t>our</w:t>
+      </w:r>
+      <w:r>
+        <w:t xml:space="preserve"> </w:t>
+      </w:r>
+      <w:r>
+        <w:t>key theme: t</w:t>
+      </w:r>
+      <w:r>
+        <w:t xml:space="preserve">here is no </w:t>
+      </w:r>
+      <w:r>
+        <w:t xml:space="preserve">fixed </w:t>
+      </w:r>
+      <w:r>
+        <w:t xml:space="preserve">universal classification </w:t>
+      </w:r>
+      <w:r>
+        <w:t>scheme of the Munsell color chips</w:t>
+      </w:r>
+      <w:r>
+        <w:t>. Interpretations</w:t>
+      </w:r>
+      <w:r>
+        <w:t xml:space="preserve"> of color vary widely across languages </w:t>
+      </w:r>
+      <w:r>
+        <w:t>and show similarities</w:t>
+      </w:r>
+      <w:r>
+        <w:t xml:space="preserve"> in some instances as well. Through the word cloud, a user can see how beautiful unwritten languages </w:t>
+      </w:r>
+      <w:r>
+        <w:t xml:space="preserve">can be and how they are uniquely shared among speakers. The tree map shows that unwritten languages around the globe have strikingly different degrees of terms. The world choropleth map shows that there are disparities among certain countries with an unbalanced male to female ratio. </w:t>
+      </w:r>
+    </w:p>
+    <w:p>
+      <w:pPr>
+        <w:pStyle w:val="BodyNoIndent"/>
+      </w:pPr>
+      <w:r>
+        <w:t xml:space="preserve">    </w:t>
+      </w:r>
+      <w:r>
+        <w:t xml:space="preserve">In general, the WCS shows that Munsell chips are a fantastic way to interview people in color studies and that color </w:t>
+      </w:r>
+      <w:r>
+        <w:t xml:space="preserve">naming </w:t>
+      </w:r>
+      <w:r>
+        <w:t>does not have</w:t>
+      </w:r>
+      <w:r>
+        <w:t xml:space="preserve"> a</w:t>
+      </w:r>
+      <w:r>
+        <w:t xml:space="preserve"> one-fits-all answer.</w:t>
+      </w:r>
+    </w:p>
+    <w:p>
+      <w:pPr>
+        <w:pStyle w:val="BodyNoIndent"/>
       </w:pPr>
     </w:p>
     <w:p>
@@ -1951,7 +2184,34 @@
         <w:pStyle w:val="Body"/>
       </w:pPr>
       <w:r>
-        <w:t>Our team collectively spent around 96 hours for this final project. If we had more bandwidth, we would’ve liked to implement the following:</w:t>
+        <w:t xml:space="preserve">Our team collectively spent around </w:t>
+      </w:r>
+      <w:r>
+        <w:t>100</w:t>
+      </w:r>
+      <w:r>
+        <w:t xml:space="preserve"> hours for this final project. If we had more bandwidth, we would’ve liked to implement the following</w:t>
+      </w:r>
+      <w:r>
+        <w:t xml:space="preserve"> </w:t>
+      </w:r>
+      <w:r>
+        <w:t>suggestions (</w:t>
+      </w:r>
+      <w:r>
+        <w:t xml:space="preserve">some </w:t>
+      </w:r>
+      <w:r>
+        <w:t xml:space="preserve">inspired by our amazing classmates </w:t>
+      </w:r>
+      <w:r>
+        <w:t>from the</w:t>
+      </w:r>
+      <w:r>
+        <w:t xml:space="preserve"> MVP feedback session)</w:t>
+      </w:r>
+      <w:r>
+        <w:t>:</w:t>
       </w:r>
     </w:p>
     <w:p>
@@ -1963,7 +2223,7 @@
         </w:numPr>
       </w:pPr>
       <w:r>
-        <w:t>Implement a sticky header with WCS and the logo</w:t>
+        <w:t>Add a search option for users to type in terms of interest, which in turn shows how many languages used the term and which colors were associated with the term</w:t>
       </w:r>
     </w:p>
     <w:p>
@@ -1975,7 +2235,7 @@
         </w:numPr>
       </w:pPr>
       <w:r>
-        <w:t xml:space="preserve">Scrolly-telling feature of each of the sections in our dashboard </w:t>
+        <w:t>Implement a sticky header with WCS and the logo</w:t>
       </w:r>
     </w:p>
     <w:p>
@@ -1987,13 +2247,7 @@
         </w:numPr>
       </w:pPr>
       <w:r>
-        <w:t xml:space="preserve">Word cloud </w:t>
-      </w:r>
-      <w:r>
-        <w:t>initializing</w:t>
-      </w:r>
-      <w:r>
-        <w:t xml:space="preserve"> with all the terms </w:t>
+        <w:t xml:space="preserve">Scrolly-telling feature of each of the sections in our dashboard </w:t>
       </w:r>
     </w:p>
     <w:p>
@@ -2005,7 +2259,16 @@
         </w:numPr>
       </w:pPr>
       <w:r>
-        <w:t>Current color selection initializing with a color</w:t>
+        <w:t xml:space="preserve">Cluster terms on the word cloud </w:t>
+      </w:r>
+      <w:r>
+        <w:t>(</w:t>
+      </w:r>
+      <w:r>
+        <w:t>e.g.,</w:t>
+      </w:r>
+      <w:r>
+        <w:t xml:space="preserve"> by language family) so the user can make better sense of the terms</w:t>
       </w:r>
     </w:p>
     <w:p>
@@ -2017,7 +2280,10 @@
         </w:numPr>
       </w:pPr>
       <w:r>
-        <w:t>Better timing on the pause and play buttons</w:t>
+        <w:t>Include more information on the w</w:t>
+      </w:r>
+      <w:r>
+        <w:t>orld choropleth map (e.g., how words from neighboring countries relate, which regions have the most color words, etc.)</w:t>
       </w:r>
     </w:p>
     <w:p>
@@ -2029,8 +2295,67 @@
         </w:numPr>
       </w:pPr>
       <w:r>
-        <w:t xml:space="preserve">Change colors of buttons </w:t>
-      </w:r>
+        <w:t>A</w:t>
+      </w:r>
+      <w:r>
+        <w:t xml:space="preserve">ppend a separate dataset </w:t>
+      </w:r>
+      <w:r>
+        <w:t>to filter by different cultures, countries or language types (</w:t>
+      </w:r>
+      <w:proofErr w:type="gramStart"/>
+      <w:r>
+        <w:t>e.g.</w:t>
+      </w:r>
+      <w:proofErr w:type="gramEnd"/>
+      <w:r>
+        <w:t xml:space="preserve"> Indo-European)</w:t>
+      </w:r>
+    </w:p>
+    <w:p>
+      <w:pPr>
+        <w:pStyle w:val="Body"/>
+        <w:numPr>
+          <w:ilvl w:val="0"/>
+          <w:numId w:val="16"/>
+        </w:numPr>
+      </w:pPr>
+      <w:r>
+        <w:t>Optional p</w:t>
+      </w:r>
+      <w:r>
+        <w:t>op up to explain the WCS experiment and testing methodology</w:t>
+      </w:r>
+    </w:p>
+    <w:p>
+      <w:pPr>
+        <w:pStyle w:val="Body"/>
+        <w:ind w:firstLine="0"/>
+      </w:pPr>
+    </w:p>
+    <w:p>
+      <w:pPr>
+        <w:pStyle w:val="Body"/>
+        <w:ind w:firstLine="0"/>
+      </w:pPr>
+    </w:p>
+    <w:p>
+      <w:pPr>
+        <w:pStyle w:val="Body"/>
+        <w:ind w:firstLine="0"/>
+      </w:pPr>
+    </w:p>
+    <w:p>
+      <w:pPr>
+        <w:pStyle w:val="Body"/>
+        <w:ind w:firstLine="0"/>
+      </w:pPr>
+    </w:p>
+    <w:p>
+      <w:pPr>
+        <w:pStyle w:val="Body"/>
+        <w:ind w:firstLine="0"/>
+      </w:pPr>
     </w:p>
     <w:p>
       <w:pPr>
@@ -2822,6 +3147,95 @@
     </w:lvl>
   </w:abstractNum>
   <w:abstractNum w:abstractNumId="14" w15:restartNumberingAfterBreak="0">
+    <w:nsid w:val="4AF31F75"/>
+    <w:multiLevelType w:val="hybridMultilevel"/>
+    <w:tmpl w:val="1536304A"/>
+    <w:lvl w:ilvl="0" w:tplc="0409000F">
+      <w:start w:val="1"/>
+      <w:numFmt w:val="decimal"/>
+      <w:lvlText w:val="%1."/>
+      <w:lvlJc w:val="left"/>
+      <w:pPr>
+        <w:ind w:left="720" w:hanging="360"/>
+      </w:pPr>
+      <w:rPr>
+        <w:rFonts w:hint="default"/>
+      </w:rPr>
+    </w:lvl>
+    <w:lvl w:ilvl="1" w:tplc="04090019" w:tentative="1">
+      <w:start w:val="1"/>
+      <w:numFmt w:val="lowerLetter"/>
+      <w:lvlText w:val="%2."/>
+      <w:lvlJc w:val="left"/>
+      <w:pPr>
+        <w:ind w:left="1440" w:hanging="360"/>
+      </w:pPr>
+    </w:lvl>
+    <w:lvl w:ilvl="2" w:tplc="0409001B" w:tentative="1">
+      <w:start w:val="1"/>
+      <w:numFmt w:val="lowerRoman"/>
+      <w:lvlText w:val="%3."/>
+      <w:lvlJc w:val="right"/>
+      <w:pPr>
+        <w:ind w:left="2160" w:hanging="180"/>
+      </w:pPr>
+    </w:lvl>
+    <w:lvl w:ilvl="3" w:tplc="0409000F" w:tentative="1">
+      <w:start w:val="1"/>
+      <w:numFmt w:val="decimal"/>
+      <w:lvlText w:val="%4."/>
+      <w:lvlJc w:val="left"/>
+      <w:pPr>
+        <w:ind w:left="2880" w:hanging="360"/>
+      </w:pPr>
+    </w:lvl>
+    <w:lvl w:ilvl="4" w:tplc="04090019" w:tentative="1">
+      <w:start w:val="1"/>
+      <w:numFmt w:val="lowerLetter"/>
+      <w:lvlText w:val="%5."/>
+      <w:lvlJc w:val="left"/>
+      <w:pPr>
+        <w:ind w:left="3600" w:hanging="360"/>
+      </w:pPr>
+    </w:lvl>
+    <w:lvl w:ilvl="5" w:tplc="0409001B" w:tentative="1">
+      <w:start w:val="1"/>
+      <w:numFmt w:val="lowerRoman"/>
+      <w:lvlText w:val="%6."/>
+      <w:lvlJc w:val="right"/>
+      <w:pPr>
+        <w:ind w:left="4320" w:hanging="180"/>
+      </w:pPr>
+    </w:lvl>
+    <w:lvl w:ilvl="6" w:tplc="0409000F" w:tentative="1">
+      <w:start w:val="1"/>
+      <w:numFmt w:val="decimal"/>
+      <w:lvlText w:val="%7."/>
+      <w:lvlJc w:val="left"/>
+      <w:pPr>
+        <w:ind w:left="5040" w:hanging="360"/>
+      </w:pPr>
+    </w:lvl>
+    <w:lvl w:ilvl="7" w:tplc="04090019" w:tentative="1">
+      <w:start w:val="1"/>
+      <w:numFmt w:val="lowerLetter"/>
+      <w:lvlText w:val="%8."/>
+      <w:lvlJc w:val="left"/>
+      <w:pPr>
+        <w:ind w:left="5760" w:hanging="360"/>
+      </w:pPr>
+    </w:lvl>
+    <w:lvl w:ilvl="8" w:tplc="0409001B" w:tentative="1">
+      <w:start w:val="1"/>
+      <w:numFmt w:val="lowerRoman"/>
+      <w:lvlText w:val="%9."/>
+      <w:lvlJc w:val="right"/>
+      <w:pPr>
+        <w:ind w:left="6480" w:hanging="180"/>
+      </w:pPr>
+    </w:lvl>
+  </w:abstractNum>
+  <w:abstractNum w:abstractNumId="15" w15:restartNumberingAfterBreak="0">
     <w:nsid w:val="6B281ECD"/>
     <w:multiLevelType w:val="multilevel"/>
     <w:tmpl w:val="81CA9A8E"/>
@@ -2962,7 +3376,7 @@
       </w:rPr>
     </w:lvl>
   </w:abstractNum>
-  <w:abstractNum w:abstractNumId="15" w15:restartNumberingAfterBreak="0">
+  <w:abstractNum w:abstractNumId="16" w15:restartNumberingAfterBreak="0">
     <w:nsid w:val="6D046F2C"/>
     <w:multiLevelType w:val="multilevel"/>
     <w:tmpl w:val="53E01760"/>
@@ -3103,7 +3517,7 @@
     </w:lvl>
   </w:abstractNum>
   <w:num w:numId="1">
-    <w:abstractNumId w:val="14"/>
+    <w:abstractNumId w:val="15"/>
   </w:num>
   <w:num w:numId="2">
     <w:abstractNumId w:val="13"/>
@@ -3145,10 +3559,13 @@
     <w:abstractNumId w:val="10"/>
   </w:num>
   <w:num w:numId="15">
-    <w:abstractNumId w:val="15"/>
+    <w:abstractNumId w:val="16"/>
   </w:num>
   <w:num w:numId="16">
     <w:abstractNumId w:val="11"/>
+  </w:num>
+  <w:num w:numId="17">
+    <w:abstractNumId w:val="14"/>
   </w:num>
 </w:numbering>
 </file>
@@ -3180,10 +3597,152 @@
     <w:lsdException w:name="Subtitle" w:qFormat="1"/>
     <w:lsdException w:name="Strong" w:qFormat="1"/>
     <w:lsdException w:name="Emphasis" w:qFormat="1"/>
+    <w:lsdException w:name="Normal Table" w:semiHidden="1" w:unhideWhenUsed="1"/>
+    <w:lsdException w:name="Table Simple 1" w:semiHidden="1" w:unhideWhenUsed="1"/>
+    <w:lsdException w:name="Table Simple 2" w:semiHidden="1" w:unhideWhenUsed="1"/>
+    <w:lsdException w:name="Table Simple 3" w:semiHidden="1" w:unhideWhenUsed="1"/>
+    <w:lsdException w:name="Table Classic 1" w:semiHidden="1" w:unhideWhenUsed="1"/>
+    <w:lsdException w:name="Table Classic 2" w:semiHidden="1" w:unhideWhenUsed="1"/>
+    <w:lsdException w:name="Table Classic 3" w:semiHidden="1" w:unhideWhenUsed="1"/>
+    <w:lsdException w:name="Table Classic 4" w:semiHidden="1" w:unhideWhenUsed="1"/>
+    <w:lsdException w:name="Table Colorful 1" w:semiHidden="1" w:unhideWhenUsed="1"/>
+    <w:lsdException w:name="Table Colorful 2" w:semiHidden="1" w:unhideWhenUsed="1"/>
+    <w:lsdException w:name="Table Colorful 3" w:semiHidden="1" w:unhideWhenUsed="1"/>
+    <w:lsdException w:name="Table Columns 1" w:semiHidden="1" w:unhideWhenUsed="1"/>
+    <w:lsdException w:name="Table Columns 2" w:semiHidden="1" w:unhideWhenUsed="1"/>
+    <w:lsdException w:name="Table Columns 3" w:semiHidden="1" w:unhideWhenUsed="1"/>
+    <w:lsdException w:name="Table Columns 4" w:semiHidden="1" w:unhideWhenUsed="1"/>
+    <w:lsdException w:name="Table Columns 5" w:semiHidden="1" w:unhideWhenUsed="1"/>
+    <w:lsdException w:name="Table Grid 1" w:semiHidden="1" w:unhideWhenUsed="1"/>
+    <w:lsdException w:name="Table Grid 2" w:semiHidden="1" w:unhideWhenUsed="1"/>
+    <w:lsdException w:name="Table Grid 3" w:semiHidden="1" w:unhideWhenUsed="1"/>
+    <w:lsdException w:name="Table Grid 4" w:semiHidden="1" w:unhideWhenUsed="1"/>
+    <w:lsdException w:name="Table Grid 5" w:semiHidden="1" w:unhideWhenUsed="1"/>
+    <w:lsdException w:name="Table Grid 6" w:semiHidden="1" w:unhideWhenUsed="1"/>
+    <w:lsdException w:name="Table Grid 7" w:semiHidden="1" w:unhideWhenUsed="1"/>
+    <w:lsdException w:name="Table Grid 8" w:semiHidden="1" w:unhideWhenUsed="1"/>
+    <w:lsdException w:name="Table List 1" w:semiHidden="1" w:unhideWhenUsed="1"/>
+    <w:lsdException w:name="Table List 2" w:semiHidden="1" w:unhideWhenUsed="1"/>
+    <w:lsdException w:name="Table List 3" w:semiHidden="1" w:unhideWhenUsed="1"/>
+    <w:lsdException w:name="Table List 4" w:semiHidden="1" w:unhideWhenUsed="1"/>
+    <w:lsdException w:name="Table List 5" w:semiHidden="1" w:unhideWhenUsed="1"/>
+    <w:lsdException w:name="Table List 6" w:semiHidden="1" w:unhideWhenUsed="1"/>
+    <w:lsdException w:name="Table List 7" w:semiHidden="1" w:unhideWhenUsed="1"/>
+    <w:lsdException w:name="Table List 8" w:semiHidden="1" w:unhideWhenUsed="1"/>
+    <w:lsdException w:name="Table 3D effects 1" w:semiHidden="1" w:unhideWhenUsed="1"/>
+    <w:lsdException w:name="Table 3D effects 2" w:semiHidden="1" w:unhideWhenUsed="1"/>
+    <w:lsdException w:name="Table 3D effects 3" w:semiHidden="1" w:unhideWhenUsed="1"/>
+    <w:lsdException w:name="Table Contemporary" w:semiHidden="1" w:unhideWhenUsed="1"/>
+    <w:lsdException w:name="Table Elegant" w:semiHidden="1" w:unhideWhenUsed="1"/>
+    <w:lsdException w:name="Table Professional" w:semiHidden="1" w:unhideWhenUsed="1"/>
+    <w:lsdException w:name="Table Subtle 1" w:semiHidden="1" w:unhideWhenUsed="1"/>
+    <w:lsdException w:name="Table Subtle 2" w:semiHidden="1" w:unhideWhenUsed="1"/>
+    <w:lsdException w:name="Table Web 1" w:semiHidden="1" w:unhideWhenUsed="1"/>
+    <w:lsdException w:name="Table Web 2" w:semiHidden="1" w:unhideWhenUsed="1"/>
+    <w:lsdException w:name="Table Web 3" w:semiHidden="1" w:unhideWhenUsed="1"/>
+    <w:lsdException w:name="Table Theme" w:semiHidden="1" w:unhideWhenUsed="1"/>
     <w:lsdException w:name="No Spacing" w:qFormat="1"/>
+    <w:lsdException w:name="Light Shading"/>
+    <w:lsdException w:name="Light List"/>
+    <w:lsdException w:name="Light Grid"/>
+    <w:lsdException w:name="Medium Shading 1"/>
+    <w:lsdException w:name="Medium Shading 2"/>
+    <w:lsdException w:name="Medium List 1"/>
+    <w:lsdException w:name="Medium List 2"/>
+    <w:lsdException w:name="Medium Grid 1"/>
+    <w:lsdException w:name="Medium Grid 2"/>
+    <w:lsdException w:name="Medium Grid 3"/>
+    <w:lsdException w:name="Dark List"/>
+    <w:lsdException w:name="Colorful Shading"/>
+    <w:lsdException w:name="Colorful List"/>
+    <w:lsdException w:name="Colorful Grid"/>
+    <w:lsdException w:name="Light Shading Accent 1"/>
+    <w:lsdException w:name="Light List Accent 1"/>
+    <w:lsdException w:name="Light Grid Accent 1"/>
+    <w:lsdException w:name="Medium Shading 1 Accent 1"/>
+    <w:lsdException w:name="Medium Shading 2 Accent 1"/>
+    <w:lsdException w:name="Medium List 1 Accent 1"/>
     <w:lsdException w:name="List Paragraph" w:qFormat="1"/>
     <w:lsdException w:name="Quote" w:qFormat="1"/>
     <w:lsdException w:name="Intense Quote" w:qFormat="1"/>
+    <w:lsdException w:name="Medium List 2 Accent 1"/>
+    <w:lsdException w:name="Medium Grid 1 Accent 1"/>
+    <w:lsdException w:name="Medium Grid 2 Accent 1"/>
+    <w:lsdException w:name="Medium Grid 3 Accent 1"/>
+    <w:lsdException w:name="Dark List Accent 1"/>
+    <w:lsdException w:name="Colorful Shading Accent 1"/>
+    <w:lsdException w:name="Colorful List Accent 1"/>
+    <w:lsdException w:name="Colorful Grid Accent 1"/>
+    <w:lsdException w:name="Light Shading Accent 2"/>
+    <w:lsdException w:name="Light List Accent 2"/>
+    <w:lsdException w:name="Light Grid Accent 2"/>
+    <w:lsdException w:name="Medium Shading 1 Accent 2"/>
+    <w:lsdException w:name="Medium Shading 2 Accent 2"/>
+    <w:lsdException w:name="Medium List 1 Accent 2"/>
+    <w:lsdException w:name="Medium List 2 Accent 2"/>
+    <w:lsdException w:name="Medium Grid 1 Accent 2"/>
+    <w:lsdException w:name="Medium Grid 2 Accent 2"/>
+    <w:lsdException w:name="Medium Grid 3 Accent 2"/>
+    <w:lsdException w:name="Dark List Accent 2"/>
+    <w:lsdException w:name="Colorful Shading Accent 2"/>
+    <w:lsdException w:name="Colorful List Accent 2"/>
+    <w:lsdException w:name="Colorful Grid Accent 2"/>
+    <w:lsdException w:name="Light Shading Accent 3"/>
+    <w:lsdException w:name="Light List Accent 3"/>
+    <w:lsdException w:name="Light Grid Accent 3"/>
+    <w:lsdException w:name="Medium Shading 1 Accent 3"/>
+    <w:lsdException w:name="Medium Shading 2 Accent 3"/>
+    <w:lsdException w:name="Medium List 1 Accent 3"/>
+    <w:lsdException w:name="Medium List 2 Accent 3"/>
+    <w:lsdException w:name="Medium Grid 1 Accent 3"/>
+    <w:lsdException w:name="Medium Grid 2 Accent 3"/>
+    <w:lsdException w:name="Medium Grid 3 Accent 3"/>
+    <w:lsdException w:name="Dark List Accent 3"/>
+    <w:lsdException w:name="Colorful Shading Accent 3"/>
+    <w:lsdException w:name="Colorful List Accent 3"/>
+    <w:lsdException w:name="Colorful Grid Accent 3"/>
+    <w:lsdException w:name="Light Shading Accent 4"/>
+    <w:lsdException w:name="Light List Accent 4"/>
+    <w:lsdException w:name="Light Grid Accent 4"/>
+    <w:lsdException w:name="Medium Shading 1 Accent 4"/>
+    <w:lsdException w:name="Medium Shading 2 Accent 4"/>
+    <w:lsdException w:name="Medium List 1 Accent 4"/>
+    <w:lsdException w:name="Medium List 2 Accent 4"/>
+    <w:lsdException w:name="Medium Grid 1 Accent 4"/>
+    <w:lsdException w:name="Medium Grid 2 Accent 4"/>
+    <w:lsdException w:name="Medium Grid 3 Accent 4"/>
+    <w:lsdException w:name="Dark List Accent 4"/>
+    <w:lsdException w:name="Colorful Shading Accent 4"/>
+    <w:lsdException w:name="Colorful List Accent 4"/>
+    <w:lsdException w:name="Colorful Grid Accent 4"/>
+    <w:lsdException w:name="Light Shading Accent 5"/>
+    <w:lsdException w:name="Light List Accent 5"/>
+    <w:lsdException w:name="Light Grid Accent 5"/>
+    <w:lsdException w:name="Medium Shading 1 Accent 5"/>
+    <w:lsdException w:name="Medium Shading 2 Accent 5"/>
+    <w:lsdException w:name="Medium List 1 Accent 5"/>
+    <w:lsdException w:name="Medium List 2 Accent 5"/>
+    <w:lsdException w:name="Medium Grid 1 Accent 5"/>
+    <w:lsdException w:name="Medium Grid 2 Accent 5"/>
+    <w:lsdException w:name="Medium Grid 3 Accent 5"/>
+    <w:lsdException w:name="Dark List Accent 5"/>
+    <w:lsdException w:name="Colorful Shading Accent 5"/>
+    <w:lsdException w:name="Colorful List Accent 5"/>
+    <w:lsdException w:name="Colorful Grid Accent 5"/>
+    <w:lsdException w:name="Light Shading Accent 6"/>
+    <w:lsdException w:name="Light List Accent 6"/>
+    <w:lsdException w:name="Light Grid Accent 6"/>
+    <w:lsdException w:name="Medium Shading 1 Accent 6"/>
+    <w:lsdException w:name="Medium Shading 2 Accent 6"/>
+    <w:lsdException w:name="Medium List 1 Accent 6"/>
+    <w:lsdException w:name="Medium List 2 Accent 6"/>
+    <w:lsdException w:name="Medium Grid 1 Accent 6"/>
+    <w:lsdException w:name="Medium Grid 2 Accent 6"/>
+    <w:lsdException w:name="Medium Grid 3 Accent 6"/>
+    <w:lsdException w:name="Dark List Accent 6"/>
+    <w:lsdException w:name="Colorful Shading Accent 6"/>
+    <w:lsdException w:name="Colorful List Accent 6"/>
+    <w:lsdException w:name="Colorful Grid Accent 6"/>
     <w:lsdException w:name="Subtle Emphasis" w:qFormat="1"/>
     <w:lsdException w:name="Intense Emphasis" w:qFormat="1"/>
     <w:lsdException w:name="Subtle Reference" w:qFormat="1"/>
@@ -3512,13 +4071,15 @@
   </w:style>
   <w:style w:type="character" w:default="1" w:styleId="DefaultParagraphFont">
     <w:name w:val="Default Paragraph Font"/>
+    <w:uiPriority w:val="1"/>
+    <w:semiHidden/>
+    <w:unhideWhenUsed/>
   </w:style>
   <w:style w:type="table" w:default="1" w:styleId="TableNormal">
     <w:name w:val="Normal Table"/>
+    <w:uiPriority w:val="99"/>
     <w:semiHidden/>
-    <w:rPr>
-      <w:lang w:bidi="ar-SA"/>
-    </w:rPr>
+    <w:unhideWhenUsed/>
     <w:tblPr>
       <w:tblInd w:w="0" w:type="dxa"/>
       <w:tblCellMar>
@@ -3531,7 +4092,9 @@
   </w:style>
   <w:style w:type="numbering" w:default="1" w:styleId="NoList">
     <w:name w:val="No List"/>
+    <w:uiPriority w:val="99"/>
     <w:semiHidden/>
+    <w:unhideWhenUsed/>
   </w:style>
   <w:style w:type="paragraph" w:styleId="Title">
     <w:name w:val="Title"/>
@@ -3705,8 +4268,8 @@
       <w:kern w:val="24"/>
     </w:rPr>
   </w:style>
-  <w:style w:type="paragraph" w:styleId="MediumGrid2">
-    <w:name w:val="Medium Grid 2"/>
+  <w:style w:type="paragraph" w:customStyle="1" w:styleId="MediumGrid21">
+    <w:name w:val="Medium Grid 21"/>
     <w:rsid w:val="00D53A65"/>
     <w:pPr>
       <w:ind w:firstLine="173"/>

</xml_diff>